<commit_message>
Added tests for colontitles processing
</commit_message>
<xml_diff>
--- a/sources/TemplateEngine.Docx.Tests/Resources/OutputDocument.docx
+++ b/sources/TemplateEngine.Docx.Tests/Resources/OutputDocument.docx
@@ -2,322 +2,278 @@
 <file path=word/document.xml><?xml version="1.0" encoding="utf-8"?>
 <w:document xmlns:wpc="http://schemas.microsoft.com/office/word/2010/wordprocessingCanvas" xmlns:mc="http://schemas.openxmlformats.org/markup-compatibility/2006" xmlns:o="urn:schemas-microsoft-com:office:office" xmlns:r="http://schemas.openxmlformats.org/officeDocument/2006/relationships" xmlns:m="http://schemas.openxmlformats.org/officeDocument/2006/math" xmlns:v="urn:schemas-microsoft-com:vml" xmlns:wp14="http://schemas.microsoft.com/office/word/2010/wordprocessingDrawing" xmlns:wp="http://schemas.openxmlformats.org/drawingml/2006/wordprocessingDrawing" xmlns:w10="urn:schemas-microsoft-com:office:word" xmlns:w="http://schemas.openxmlformats.org/wordprocessingml/2006/main" xmlns:w14="http://schemas.microsoft.com/office/word/2010/wordml" xmlns:w15="http://schemas.microsoft.com/office/word/2012/wordml" xmlns:wpg="http://schemas.microsoft.com/office/word/2010/wordprocessingGroup" xmlns:wpi="http://schemas.microsoft.com/office/word/2010/wordprocessingInk" xmlns:wne="http://schemas.microsoft.com/office/word/2006/wordml" xmlns:wps="http://schemas.microsoft.com/office/word/2010/wordprocessingShape" mc:Ignorable="w14 w15 wp14">
   <w:body>
-    <w:p>
-      <w:pPr>
-        <w:pStyle w:val="a3"/>
-        <w:numPr>
-          <w:ilvl w:val="0"/>
-          <w:numId w:val="1"/>
-        </w:numPr>
-      </w:pPr>
-      <w:r>
-        <w:rPr>
-          <w:noProof/>
-          <w:lang w:eastAsia="ru-RU"/>
-        </w:rPr>
-        <w:drawing>
-          <wp:inline distT="0" distB="0" distL="0" distR="0" wp14:anchorId="0BD0197A" wp14:editId="496E1CB6">
-            <wp:extent cx="934085" cy="1119439"/>
-            <wp:effectExtent l="0" t="0" r="0" b="5080"/>
-            <wp:docPr id="1" name="Рисунок 1"/>
-            <wp:cNvGraphicFramePr>
-              <a:graphicFrameLocks xmlns:a="http://schemas.openxmlformats.org/drawingml/2006/main" noChangeAspect="1"/>
-            </wp:cNvGraphicFramePr>
-            <a:graphic xmlns:a="http://schemas.openxmlformats.org/drawingml/2006/main">
-              <a:graphicData uri="http://schemas.openxmlformats.org/drawingml/2006/picture">
-                <pic:pic xmlns:pic="http://schemas.openxmlformats.org/drawingml/2006/picture">
-                  <pic:nvPicPr>
-                    <pic:cNvPr id="1" name="image1.jpeg"/>
-                    <pic:cNvPicPr/>
-                  </pic:nvPicPr>
-                  <pic:blipFill>
-                    <a:blip r:embed="Rbec6a15de7f244c6" cstate="print">
-                      <a:extLst>
-                        <a:ext uri="{28A0092B-C50C-407E-A947-70E740481C1C}">
-                          <a14:useLocalDpi xmlns:a14="http://schemas.microsoft.com/office/drawing/2010/main" val="0"/>
-                        </a:ext>
-                      </a:extLst>
-                    </a:blip>
-                    <a:stretch>
-                      <a:fillRect/>
-                    </a:stretch>
-                  </pic:blipFill>
-                  <pic:spPr>
-                    <a:xfrm>
-                      <a:off x="0" y="0"/>
-                      <a:ext cx="949007" cy="1137322"/>
-                    </a:xfrm>
-                    <a:prstGeom prst="rect">
-                      <a:avLst/>
-                    </a:prstGeom>
-                  </pic:spPr>
-                </pic:pic>
-              </a:graphicData>
-            </a:graphic>
-          </wp:inline>
-        </w:drawing>
-      </w:r>
-      <w:r>
+    <w:sdt>
+      <w:sdtPr>
         <w:rPr>
           <w:lang w:val="en-US"/>
         </w:rPr>
-        <w:t xml:space="preserve"> </w:t>
-      </w:r>
-      <w:r>
-        <w:rPr>
-          <w:rStyle w:val="a6"/>
-        </w:rPr>
-        <w:t>Nicola Tesla</w:t>
-      </w:r>
-      <w:r>
-        <w:rPr>
-          <w:lang w:val="en-US"/>
-        </w:rPr>
-        <w:t xml:space="preserve"> (</w:t>
-      </w:r>
-      <w:r>
-        <w:rPr>
-          <w:lang w:val="en-US"/>
-        </w:rPr>
-        <w:t>1856-1943</w:t>
-      </w:r>
-      <w:r>
-        <w:rPr>
-          <w:lang w:val="en-US"/>
-        </w:rPr>
-        <w:t>)</w:t>
-      </w:r>
-      <w:bookmarkStart w:id="0" w:name="_GoBack"/>
-      <w:bookmarkEnd w:id="0"/>
-    </w:p>
-    <w:p>
-      <w:pPr>
-        <w:pStyle w:val="a3"/>
-        <w:numPr>
-          <w:ilvl w:val="1"/>
-          <w:numId w:val="1"/>
-        </w:numPr>
-        <w:spacing w:after="600"/>
-        <w:ind w:left="1434" w:hanging="357"/>
-      </w:pPr>
-      <w:r>
-        <w:rPr>
-          <w:lang w:val="en-US"/>
-        </w:rPr>
-        <w:t>Serbian American inventor, electrical engineer, mechanical engineer, physicist, and futurist best known for his contributions to the design of the modern alternating current (AC) electricity supply system</w:t>
-      </w:r>
-    </w:p>
-    <w:p>
-      <w:pPr>
-        <w:pStyle w:val="a3"/>
-        <w:numPr>
-          <w:ilvl w:val="0"/>
-          <w:numId w:val="1"/>
-        </w:numPr>
-      </w:pPr>
-      <w:r>
-        <w:rPr>
-          <w:noProof/>
-          <w:lang w:eastAsia="ru-RU"/>
-        </w:rPr>
-        <w:drawing>
-          <wp:inline distT="0" distB="0" distL="0" distR="0" wp14:anchorId="0BD0197A" wp14:editId="496E1CB6">
-            <wp:extent cx="934085" cy="1119439"/>
-            <wp:effectExtent l="0" t="0" r="0" b="5080"/>
-            <wp:docPr id="1" name="Рисунок 1"/>
-            <wp:cNvGraphicFramePr>
-              <a:graphicFrameLocks xmlns:a="http://schemas.openxmlformats.org/drawingml/2006/main" noChangeAspect="1"/>
-            </wp:cNvGraphicFramePr>
-            <a:graphic xmlns:a="http://schemas.openxmlformats.org/drawingml/2006/main">
-              <a:graphicData uri="http://schemas.openxmlformats.org/drawingml/2006/picture">
-                <pic:pic xmlns:pic="http://schemas.openxmlformats.org/drawingml/2006/picture">
-                  <pic:nvPicPr>
-                    <pic:cNvPr id="1" name="image1.jpeg"/>
-                    <pic:cNvPicPr/>
-                  </pic:nvPicPr>
-                  <pic:blipFill>
-                    <a:blip r:embed="R14a4fa405c9045a0" cstate="print">
-                      <a:extLst>
-                        <a:ext uri="{28A0092B-C50C-407E-A947-70E740481C1C}">
-                          <a14:useLocalDpi xmlns:a14="http://schemas.microsoft.com/office/drawing/2010/main" val="0"/>
-                        </a:ext>
-                      </a:extLst>
-                    </a:blip>
-                    <a:stretch>
-                      <a:fillRect/>
-                    </a:stretch>
-                  </pic:blipFill>
-                  <pic:spPr>
-                    <a:xfrm>
-                      <a:off x="0" y="0"/>
-                      <a:ext cx="949007" cy="1137322"/>
-                    </a:xfrm>
-                    <a:prstGeom prst="rect">
-                      <a:avLst/>
-                    </a:prstGeom>
-                  </pic:spPr>
-                </pic:pic>
-              </a:graphicData>
-            </a:graphic>
-          </wp:inline>
-        </w:drawing>
-      </w:r>
-      <w:r>
-        <w:rPr>
-          <w:lang w:val="en-US"/>
-        </w:rPr>
-        <w:t xml:space="preserve"> </w:t>
-      </w:r>
-      <w:r>
-        <w:rPr>
-          <w:rStyle w:val="a6"/>
-        </w:rPr>
-        <w:t>Thomas Edison</w:t>
-      </w:r>
-      <w:r>
-        <w:rPr>
-          <w:lang w:val="en-US"/>
-        </w:rPr>
-        <w:t xml:space="preserve"> (</w:t>
-      </w:r>
-      <w:r>
-        <w:rPr>
-          <w:lang w:val="en-US"/>
-        </w:rPr>
-        <w:t>1847-1931</w:t>
-      </w:r>
-      <w:r>
-        <w:rPr>
-          <w:lang w:val="en-US"/>
-        </w:rPr>
-        <w:t>)</w:t>
-      </w:r>
-      <w:bookmarkStart w:id="0" w:name="_GoBack"/>
-      <w:bookmarkEnd w:id="0"/>
-    </w:p>
-    <w:p>
-      <w:pPr>
-        <w:pStyle w:val="a3"/>
-        <w:numPr>
-          <w:ilvl w:val="1"/>
-          <w:numId w:val="1"/>
-        </w:numPr>
-        <w:spacing w:after="600"/>
-        <w:ind w:left="1434" w:hanging="357"/>
-      </w:pPr>
-      <w:r>
-        <w:rPr>
-          <w:lang w:val="en-US"/>
-        </w:rPr>
-        <w:t>American inventor and businessman. He developed many devices that greatly influenced life around the world, including the phonograph, the motion picture camera, and the long-lasting, practical electric light bulb.</w:t>
-      </w:r>
-    </w:p>
-    <w:p>
-      <w:pPr>
-        <w:pStyle w:val="a3"/>
-        <w:numPr>
-          <w:ilvl w:val="0"/>
-          <w:numId w:val="1"/>
-        </w:numPr>
-      </w:pPr>
-      <w:r>
-        <w:rPr>
-          <w:noProof/>
-          <w:lang w:eastAsia="ru-RU"/>
-        </w:rPr>
-        <w:drawing>
-          <wp:inline distT="0" distB="0" distL="0" distR="0" wp14:anchorId="0BD0197A" wp14:editId="496E1CB6">
-            <wp:extent cx="934085" cy="1119439"/>
-            <wp:effectExtent l="0" t="0" r="0" b="5080"/>
-            <wp:docPr id="1" name="Рисунок 1"/>
-            <wp:cNvGraphicFramePr>
-              <a:graphicFrameLocks xmlns:a="http://schemas.openxmlformats.org/drawingml/2006/main" noChangeAspect="1"/>
-            </wp:cNvGraphicFramePr>
-            <a:graphic xmlns:a="http://schemas.openxmlformats.org/drawingml/2006/main">
-              <a:graphicData uri="http://schemas.openxmlformats.org/drawingml/2006/picture">
-                <pic:pic xmlns:pic="http://schemas.openxmlformats.org/drawingml/2006/picture">
-                  <pic:nvPicPr>
-                    <pic:cNvPr id="1" name="image1.jpeg"/>
-                    <pic:cNvPicPr/>
-                  </pic:nvPicPr>
-                  <pic:blipFill>
-                    <a:blip r:embed="R314e053d097d4292" cstate="print">
-                      <a:extLst>
-                        <a:ext uri="{28A0092B-C50C-407E-A947-70E740481C1C}">
-                          <a14:useLocalDpi xmlns:a14="http://schemas.microsoft.com/office/drawing/2010/main" val="0"/>
-                        </a:ext>
-                      </a:extLst>
-                    </a:blip>
-                    <a:stretch>
-                      <a:fillRect/>
-                    </a:stretch>
-                  </pic:blipFill>
-                  <pic:spPr>
-                    <a:xfrm>
-                      <a:off x="0" y="0"/>
-                      <a:ext cx="949007" cy="1137322"/>
-                    </a:xfrm>
-                    <a:prstGeom prst="rect">
-                      <a:avLst/>
-                    </a:prstGeom>
-                  </pic:spPr>
-                </pic:pic>
-              </a:graphicData>
-            </a:graphic>
-          </wp:inline>
-        </w:drawing>
-      </w:r>
-      <w:r>
-        <w:rPr>
-          <w:lang w:val="en-US"/>
-        </w:rPr>
-        <w:t xml:space="preserve"> </w:t>
-      </w:r>
-      <w:r>
-        <w:rPr>
-          <w:rStyle w:val="a6"/>
-        </w:rPr>
-        <w:t>Albert Einstein</w:t>
-      </w:r>
-      <w:r>
-        <w:rPr>
-          <w:lang w:val="en-US"/>
-        </w:rPr>
-        <w:t xml:space="preserve"> (</w:t>
-      </w:r>
-      <w:r>
-        <w:rPr>
-          <w:lang w:val="en-US"/>
-        </w:rPr>
-        <w:t>1879-1955</w:t>
-      </w:r>
-      <w:r>
-        <w:rPr>
-          <w:lang w:val="en-US"/>
-        </w:rPr>
-        <w:t>)</w:t>
-      </w:r>
-      <w:bookmarkStart w:id="0" w:name="_GoBack"/>
-      <w:bookmarkEnd w:id="0"/>
-    </w:p>
-    <w:p>
-      <w:pPr>
-        <w:pStyle w:val="a3"/>
-        <w:numPr>
-          <w:ilvl w:val="1"/>
-          <w:numId w:val="1"/>
-        </w:numPr>
-        <w:spacing w:after="600"/>
-        <w:ind w:left="1434" w:hanging="357"/>
-      </w:pPr>
-      <w:r>
-        <w:rPr>
-          <w:lang w:val="en-US"/>
-        </w:rPr>
-        <w:t>German-born theoretical physicist. He developed the general theory of relativity, one of the two pillars of modern physics (alongside quantum mechanics). Einstein's work is also known for its influence on the philosophy of science. Einstein is best known in popular culture for his mass–energy equivalence formula E = mc2 (which has been dubbed 'the world's most famous equation').</w:t>
-      </w:r>
-    </w:p>
+        <w:alias w:val="Document"/>
+        <w:tag w:val="Document"/>
+        <w:id w:val="1922213500"/>
+        <w:placeholder>
+          <w:docPart w:val="DefaultPlaceholder_1081868574"/>
+        </w:placeholder>
+      </w:sdtPr>
+      <w:sdtEndPr/>
+      <w:sdtContent>
+        <w:sdt>
+          <w:sdtPr>
+            <w:rPr>
+              <w:lang w:val="en-US"/>
+            </w:rPr>
+            <w:alias w:val="Header"/>
+            <w:tag w:val="Header"/>
+            <w:id w:val="917526699"/>
+            <w:placeholder>
+              <w:docPart w:val="DefaultPlaceholder_1081868574"/>
+            </w:placeholder>
+          </w:sdtPr>
+          <w:sdtEndPr/>
+          <w:sdtContent>
+            <w:p>
+              <w:pPr>
+                <w:pStyle w:val="a8"/>
+                <w:numPr>
+                  <w:ilvl w:val="0"/>
+                  <w:numId w:val="3"/>
+                </w:numPr>
+                <w:rPr>
+                  <w:lang w:val="en-US"/>
+                </w:rPr>
+              </w:pPr>
+              <w:r>
+                <w:rPr>
+                  <w:lang w:val="en-US"/>
+                </w:rPr>
+                <w:t>Introduction</w:t>
+              </w:r>
+            </w:p>
+          </w:sdtContent>
+        </w:sdt>
+        <w:sdt>
+          <w:sdtPr>
+            <w:rPr>
+              <w:lang w:val="en-US"/>
+            </w:rPr>
+            <w:alias w:val="Header"/>
+            <w:tag w:val="Header"/>
+            <w:id w:val="917526699"/>
+            <w:placeholder>
+              <w:docPart w:val="DefaultPlaceholder_1081868574"/>
+            </w:placeholder>
+          </w:sdtPr>
+          <w:sdtEndPr/>
+          <w:sdtContent>
+            <w:p>
+              <w:pPr>
+                <w:pStyle w:val="a8"/>
+                <w:numPr>
+                  <w:ilvl w:val="0"/>
+                  <w:numId w:val="3"/>
+                </w:numPr>
+                <w:rPr>
+                  <w:lang w:val="en-US"/>
+                </w:rPr>
+              </w:pPr>
+              <w:r>
+                <w:rPr>
+                  <w:lang w:val="en-US"/>
+                </w:rPr>
+                <w:t>Chapter 1 - The new start screen</w:t>
+              </w:r>
+            </w:p>
+          </w:sdtContent>
+        </w:sdt>
+        <w:sdt>
+          <w:sdtPr>
+            <w:rPr>
+              <w:lang w:val="en-US"/>
+            </w:rPr>
+            <w:alias w:val="Subheader"/>
+            <w:tag w:val="Subheader"/>
+            <w:id w:val="-412154881"/>
+            <w:placeholder>
+              <w:docPart w:val="DefaultPlaceholder_1081868574"/>
+            </w:placeholder>
+          </w:sdtPr>
+          <w:sdtEndPr/>
+          <w:sdtContent>
+            <w:p>
+              <w:pPr>
+                <w:pStyle w:val="a8"/>
+                <w:numPr>
+                  <w:ilvl w:val="1"/>
+                  <w:numId w:val="3"/>
+                </w:numPr>
+                <w:rPr>
+                  <w:lang w:val="en-US"/>
+                </w:rPr>
+              </w:pPr>
+              <w:proofErr w:type="spellStart"/>
+              <w:r>
+                <w:rPr>
+                  <w:lang w:val="en-US"/>
+                </w:rPr>
+                <w:t>What's new in Windows 8?</w:t>
+              </w:r>
+              <w:proofErr w:type="spellEnd"/>
+            </w:p>
+            <w:bookmarkStart w:id="0" w:name="_GoBack" w:displacedByCustomXml="next"/>
+            <w:bookmarkEnd w:id="0" w:displacedByCustomXml="next"/>
+          </w:sdtContent>
+        </w:sdt>
+        <w:sdt>
+          <w:sdtPr>
+            <w:rPr>
+              <w:lang w:val="en-US"/>
+            </w:rPr>
+            <w:alias w:val="Subheader"/>
+            <w:tag w:val="Subheader"/>
+            <w:id w:val="-412154881"/>
+            <w:placeholder>
+              <w:docPart w:val="DefaultPlaceholder_1081868574"/>
+            </w:placeholder>
+          </w:sdtPr>
+          <w:sdtEndPr/>
+          <w:sdtContent>
+            <w:p>
+              <w:pPr>
+                <w:pStyle w:val="a8"/>
+                <w:numPr>
+                  <w:ilvl w:val="1"/>
+                  <w:numId w:val="3"/>
+                </w:numPr>
+                <w:rPr>
+                  <w:lang w:val="en-US"/>
+                </w:rPr>
+              </w:pPr>
+              <w:proofErr w:type="spellStart"/>
+              <w:r>
+                <w:rPr>
+                  <w:lang w:val="en-US"/>
+                </w:rPr>
+                <w:t>Starting Windows 8</w:t>
+              </w:r>
+              <w:proofErr w:type="spellEnd"/>
+            </w:p>
+            <w:bookmarkStart w:id="0" w:name="_GoBack" w:displacedByCustomXml="next"/>
+            <w:bookmarkEnd w:id="0" w:displacedByCustomXml="next"/>
+          </w:sdtContent>
+        </w:sdt>
+        <w:sdt>
+          <w:sdtPr>
+            <w:rPr>
+              <w:lang w:val="en-US"/>
+            </w:rPr>
+            <w:alias w:val="Header"/>
+            <w:tag w:val="Header"/>
+            <w:id w:val="917526699"/>
+            <w:placeholder>
+              <w:docPart w:val="DefaultPlaceholder_1081868574"/>
+            </w:placeholder>
+          </w:sdtPr>
+          <w:sdtEndPr/>
+          <w:sdtContent>
+            <w:p>
+              <w:pPr>
+                <w:pStyle w:val="a8"/>
+                <w:numPr>
+                  <w:ilvl w:val="0"/>
+                  <w:numId w:val="3"/>
+                </w:numPr>
+                <w:rPr>
+                  <w:lang w:val="en-US"/>
+                </w:rPr>
+              </w:pPr>
+              <w:r>
+                <w:rPr>
+                  <w:lang w:val="en-US"/>
+                </w:rPr>
+                <w:t>Chapter 2 - The traditional Desktop</w:t>
+              </w:r>
+            </w:p>
+          </w:sdtContent>
+        </w:sdt>
+        <w:sdt>
+          <w:sdtPr>
+            <w:rPr>
+              <w:lang w:val="en-US"/>
+            </w:rPr>
+            <w:alias w:val="Subheader"/>
+            <w:tag w:val="Subheader"/>
+            <w:id w:val="-412154881"/>
+            <w:placeholder>
+              <w:docPart w:val="DefaultPlaceholder_1081868574"/>
+            </w:placeholder>
+          </w:sdtPr>
+          <w:sdtEndPr/>
+          <w:sdtContent>
+            <w:p>
+              <w:pPr>
+                <w:pStyle w:val="a8"/>
+                <w:numPr>
+                  <w:ilvl w:val="1"/>
+                  <w:numId w:val="3"/>
+                </w:numPr>
+                <w:rPr>
+                  <w:lang w:val="en-US"/>
+                </w:rPr>
+              </w:pPr>
+              <w:proofErr w:type="spellStart"/>
+              <w:r>
+                <w:rPr>
+                  <w:lang w:val="en-US"/>
+                </w:rPr>
+                <w:t>Browsing the File Explorer</w:t>
+              </w:r>
+              <w:proofErr w:type="spellEnd"/>
+            </w:p>
+            <w:bookmarkStart w:id="0" w:name="_GoBack" w:displacedByCustomXml="next"/>
+            <w:bookmarkEnd w:id="0" w:displacedByCustomXml="next"/>
+          </w:sdtContent>
+        </w:sdt>
+        <w:sdt>
+          <w:sdtPr>
+            <w:rPr>
+              <w:lang w:val="en-US"/>
+            </w:rPr>
+            <w:alias w:val="Subheader"/>
+            <w:tag w:val="Subheader"/>
+            <w:id w:val="-412154881"/>
+            <w:placeholder>
+              <w:docPart w:val="DefaultPlaceholder_1081868574"/>
+            </w:placeholder>
+          </w:sdtPr>
+          <w:sdtEndPr/>
+          <w:sdtContent>
+            <w:p>
+              <w:pPr>
+                <w:pStyle w:val="a8"/>
+                <w:numPr>
+                  <w:ilvl w:val="1"/>
+                  <w:numId w:val="3"/>
+                </w:numPr>
+                <w:rPr>
+                  <w:lang w:val="en-US"/>
+                </w:rPr>
+              </w:pPr>
+              <w:proofErr w:type="spellStart"/>
+              <w:r>
+                <w:rPr>
+                  <w:lang w:val="en-US"/>
+                </w:rPr>
+                <w:t>Getting the Lowdown on Folders and Libraries</w:t>
+              </w:r>
+              <w:proofErr w:type="spellEnd"/>
+            </w:p>
+            <w:bookmarkStart w:id="0" w:name="_GoBack" w:displacedByCustomXml="next"/>
+            <w:bookmarkEnd w:id="0" w:displacedByCustomXml="next"/>
+          </w:sdtContent>
+        </w:sdt>
+      </w:sdtContent>
+    </w:sdt>
     <w:sectPr>
+      <w:footerReference w:type="default" r:id="rId7"/>
       <w:pgSz w:w="11906" w:h="16838"/>
       <w:pgMar w:top="1134" w:right="850" w:bottom="1134" w:left="1701" w:header="708" w:footer="708" w:gutter="0"/>
       <w:cols w:space="708"/>
@@ -327,12 +283,142 @@
 </w:document>
 </file>
 
+<file path=word/endnotes.xml><?xml version="1.0" encoding="utf-8"?>
+<w:endnotes xmlns:wpc="http://schemas.microsoft.com/office/word/2010/wordprocessingCanvas" xmlns:mc="http://schemas.openxmlformats.org/markup-compatibility/2006" xmlns:o="urn:schemas-microsoft-com:office:office" xmlns:r="http://schemas.openxmlformats.org/officeDocument/2006/relationships" xmlns:m="http://schemas.openxmlformats.org/officeDocument/2006/math" xmlns:v="urn:schemas-microsoft-com:vml" xmlns:wp14="http://schemas.microsoft.com/office/word/2010/wordprocessingDrawing" xmlns:wp="http://schemas.openxmlformats.org/drawingml/2006/wordprocessingDrawing" xmlns:w10="urn:schemas-microsoft-com:office:word" xmlns:w="http://schemas.openxmlformats.org/wordprocessingml/2006/main" xmlns:w14="http://schemas.microsoft.com/office/word/2010/wordml" xmlns:w15="http://schemas.microsoft.com/office/word/2012/wordml" xmlns:wpg="http://schemas.microsoft.com/office/word/2010/wordprocessingGroup" xmlns:wpi="http://schemas.microsoft.com/office/word/2010/wordprocessingInk" xmlns:wne="http://schemas.microsoft.com/office/word/2006/wordml" xmlns:wps="http://schemas.microsoft.com/office/word/2010/wordprocessingShape" mc:Ignorable="w14 w15 wp14">
+  <w:endnote w:type="separator" w:id="-1">
+    <w:p>
+      <w:pPr>
+        <w:spacing w:after="0" w:line="240" w:lineRule="auto"/>
+      </w:pPr>
+      <w:r>
+        <w:separator/>
+      </w:r>
+    </w:p>
+  </w:endnote>
+  <w:endnote w:type="continuationSeparator" w:id="0">
+    <w:p>
+      <w:pPr>
+        <w:spacing w:after="0" w:line="240" w:lineRule="auto"/>
+      </w:pPr>
+      <w:r>
+        <w:continuationSeparator/>
+      </w:r>
+    </w:p>
+  </w:endnote>
+</w:endnotes>
+</file>
+
+<file path=word/footer1.xml><?xml version="1.0" encoding="utf-8"?>
+<w:ftr xmlns:wpc="http://schemas.microsoft.com/office/word/2010/wordprocessingCanvas" xmlns:mc="http://schemas.openxmlformats.org/markup-compatibility/2006" xmlns:o="urn:schemas-microsoft-com:office:office" xmlns:r="http://schemas.openxmlformats.org/officeDocument/2006/relationships" xmlns:m="http://schemas.openxmlformats.org/officeDocument/2006/math" xmlns:v="urn:schemas-microsoft-com:vml" xmlns:wp14="http://schemas.microsoft.com/office/word/2010/wordprocessingDrawing" xmlns:wp="http://schemas.openxmlformats.org/drawingml/2006/wordprocessingDrawing" xmlns:w10="urn:schemas-microsoft-com:office:word" xmlns:w="http://schemas.openxmlformats.org/wordprocessingml/2006/main" xmlns:w14="http://schemas.microsoft.com/office/word/2010/wordml" xmlns:w15="http://schemas.microsoft.com/office/word/2012/wordml" xmlns:wpg="http://schemas.microsoft.com/office/word/2010/wordprocessingGroup" xmlns:wpi="http://schemas.microsoft.com/office/word/2010/wordprocessingInk" xmlns:wne="http://schemas.microsoft.com/office/word/2006/wordml" xmlns:wps="http://schemas.microsoft.com/office/word/2010/wordprocessingShape" mc:Ignorable="w14 w15 wp14">
+  <w:sdt>
+    <w:sdtPr>
+      <w:rPr>
+        <w:lang w:val="en-US"/>
+      </w:rPr>
+      <w:alias w:val="Footer"/>
+      <w:tag w:val="Footer"/>
+      <w:id w:val="1878886433"/>
+      <w:placeholder>
+        <w:docPart w:val="DefaultPlaceholder_1081868574"/>
+      </w:placeholder>
+    </w:sdtPr>
+    <w:sdtContent>
+      <w:sdt>
+        <w:sdtPr>
+          <w:rPr>
+            <w:lang w:val="en-US"/>
+          </w:rPr>
+          <w:alias w:val="Footer item"/>
+          <w:tag w:val="Footer item"/>
+          <w:id w:val="-980537628"/>
+          <w:placeholder>
+            <w:docPart w:val="DefaultPlaceholder_1081868574"/>
+          </w:placeholder>
+        </w:sdtPr>
+        <w:sdtContent>
+          <w:p>
+            <w:pPr>
+              <w:pStyle w:val="a5"/>
+              <w:numPr>
+                <w:ilvl w:val="0"/>
+                <w:numId w:val="5"/>
+              </w:numPr>
+            </w:pPr>
+            <w:r>
+              <w:rPr>
+                <w:lang w:val="en-US"/>
+              </w:rPr>
+              <w:t>Spiderwasp Communications</w:t>
+            </w:r>
+          </w:p>
+        </w:sdtContent>
+      </w:sdt>
+      <w:sdt>
+        <w:sdtPr>
+          <w:rPr>
+            <w:lang w:val="en-US"/>
+          </w:rPr>
+          <w:alias w:val="Footer item"/>
+          <w:tag w:val="Footer item"/>
+          <w:id w:val="-980537628"/>
+          <w:placeholder>
+            <w:docPart w:val="DefaultPlaceholder_1081868574"/>
+          </w:placeholder>
+        </w:sdtPr>
+        <w:sdtContent>
+          <w:p>
+            <w:pPr>
+              <w:pStyle w:val="a5"/>
+              <w:numPr>
+                <w:ilvl w:val="0"/>
+                <w:numId w:val="5"/>
+              </w:numPr>
+            </w:pPr>
+            <w:r>
+              <w:rPr>
+                <w:lang w:val="en-US"/>
+              </w:rPr>
+              <w:t>© All rights reserved</w:t>
+            </w:r>
+          </w:p>
+        </w:sdtContent>
+      </w:sdt>
+    </w:sdtContent>
+  </w:sdt>
+</w:ftr>
+</file>
+
+<file path=word/footnotes.xml><?xml version="1.0" encoding="utf-8"?>
+<w:footnotes xmlns:wpc="http://schemas.microsoft.com/office/word/2010/wordprocessingCanvas" xmlns:mc="http://schemas.openxmlformats.org/markup-compatibility/2006" xmlns:o="urn:schemas-microsoft-com:office:office" xmlns:r="http://schemas.openxmlformats.org/officeDocument/2006/relationships" xmlns:m="http://schemas.openxmlformats.org/officeDocument/2006/math" xmlns:v="urn:schemas-microsoft-com:vml" xmlns:wp14="http://schemas.microsoft.com/office/word/2010/wordprocessingDrawing" xmlns:wp="http://schemas.openxmlformats.org/drawingml/2006/wordprocessingDrawing" xmlns:w10="urn:schemas-microsoft-com:office:word" xmlns:w="http://schemas.openxmlformats.org/wordprocessingml/2006/main" xmlns:w14="http://schemas.microsoft.com/office/word/2010/wordml" xmlns:w15="http://schemas.microsoft.com/office/word/2012/wordml" xmlns:wpg="http://schemas.microsoft.com/office/word/2010/wordprocessingGroup" xmlns:wpi="http://schemas.microsoft.com/office/word/2010/wordprocessingInk" xmlns:wne="http://schemas.microsoft.com/office/word/2006/wordml" xmlns:wps="http://schemas.microsoft.com/office/word/2010/wordprocessingShape" mc:Ignorable="w14 w15 wp14">
+  <w:footnote w:type="separator" w:id="-1">
+    <w:p>
+      <w:pPr>
+        <w:spacing w:after="0" w:line="240" w:lineRule="auto"/>
+      </w:pPr>
+      <w:r>
+        <w:separator/>
+      </w:r>
+    </w:p>
+  </w:footnote>
+  <w:footnote w:type="continuationSeparator" w:id="0">
+    <w:p>
+      <w:pPr>
+        <w:spacing w:after="0" w:line="240" w:lineRule="auto"/>
+      </w:pPr>
+      <w:r>
+        <w:continuationSeparator/>
+      </w:r>
+    </w:p>
+  </w:footnote>
+</w:footnotes>
+</file>
+
 <file path=word/numbering.xml><?xml version="1.0" encoding="utf-8"?>
 <w:numbering xmlns:wpc="http://schemas.microsoft.com/office/word/2010/wordprocessingCanvas" xmlns:mc="http://schemas.openxmlformats.org/markup-compatibility/2006" xmlns:o="urn:schemas-microsoft-com:office:office" xmlns:r="http://schemas.openxmlformats.org/officeDocument/2006/relationships" xmlns:m="http://schemas.openxmlformats.org/officeDocument/2006/math" xmlns:v="urn:schemas-microsoft-com:vml" xmlns:wp14="http://schemas.microsoft.com/office/word/2010/wordprocessingDrawing" xmlns:wp="http://schemas.openxmlformats.org/drawingml/2006/wordprocessingDrawing" xmlns:w10="urn:schemas-microsoft-com:office:word" xmlns:w="http://schemas.openxmlformats.org/wordprocessingml/2006/main" xmlns:w14="http://schemas.microsoft.com/office/word/2010/wordml" xmlns:w15="http://schemas.microsoft.com/office/word/2012/wordml" xmlns:wpg="http://schemas.microsoft.com/office/word/2010/wordprocessingGroup" xmlns:wpi="http://schemas.microsoft.com/office/word/2010/wordprocessingInk" xmlns:wne="http://schemas.microsoft.com/office/word/2006/wordml" xmlns:wps="http://schemas.microsoft.com/office/word/2010/wordprocessingShape" mc:Ignorable="w14 w15 wp14">
   <w:abstractNum w:abstractNumId="0" w15:restartNumberingAfterBreak="0">
-    <w:nsid w:val="19BB603E"/>
+    <w:nsid w:val="19323729"/>
     <w:multiLevelType w:val="hybridMultilevel"/>
-    <w:tmpl w:val="D07CE04C"/>
+    <w:tmpl w:val="CDEECAF2"/>
     <w:lvl w:ilvl="0" w:tplc="04190001">
       <w:start w:val="1"/>
       <w:numFmt w:val="bullet"/>
@@ -346,6 +432,458 @@
       </w:rPr>
     </w:lvl>
     <w:lvl w:ilvl="1" w:tplc="04190003">
+      <w:start w:val="1"/>
+      <w:numFmt w:val="bullet"/>
+      <w:lvlText w:val="o"/>
+      <w:lvlJc w:val="left"/>
+      <w:pPr>
+        <w:ind w:left="1440" w:hanging="360"/>
+      </w:pPr>
+      <w:rPr>
+        <w:rFonts w:ascii="Courier New" w:hAnsi="Courier New" w:cs="Courier New" w:hint="default"/>
+      </w:rPr>
+    </w:lvl>
+    <w:lvl w:ilvl="2" w:tplc="04190005" w:tentative="1">
+      <w:start w:val="1"/>
+      <w:numFmt w:val="bullet"/>
+      <w:lvlText w:val=""/>
+      <w:lvlJc w:val="left"/>
+      <w:pPr>
+        <w:ind w:left="2160" w:hanging="360"/>
+      </w:pPr>
+      <w:rPr>
+        <w:rFonts w:ascii="Wingdings" w:hAnsi="Wingdings" w:hint="default"/>
+      </w:rPr>
+    </w:lvl>
+    <w:lvl w:ilvl="3" w:tplc="04190001" w:tentative="1">
+      <w:start w:val="1"/>
+      <w:numFmt w:val="bullet"/>
+      <w:lvlText w:val=""/>
+      <w:lvlJc w:val="left"/>
+      <w:pPr>
+        <w:ind w:left="2880" w:hanging="360"/>
+      </w:pPr>
+      <w:rPr>
+        <w:rFonts w:ascii="Symbol" w:hAnsi="Symbol" w:hint="default"/>
+      </w:rPr>
+    </w:lvl>
+    <w:lvl w:ilvl="4" w:tplc="04190003" w:tentative="1">
+      <w:start w:val="1"/>
+      <w:numFmt w:val="bullet"/>
+      <w:lvlText w:val="o"/>
+      <w:lvlJc w:val="left"/>
+      <w:pPr>
+        <w:ind w:left="3600" w:hanging="360"/>
+      </w:pPr>
+      <w:rPr>
+        <w:rFonts w:ascii="Courier New" w:hAnsi="Courier New" w:cs="Courier New" w:hint="default"/>
+      </w:rPr>
+    </w:lvl>
+    <w:lvl w:ilvl="5" w:tplc="04190005" w:tentative="1">
+      <w:start w:val="1"/>
+      <w:numFmt w:val="bullet"/>
+      <w:lvlText w:val=""/>
+      <w:lvlJc w:val="left"/>
+      <w:pPr>
+        <w:ind w:left="4320" w:hanging="360"/>
+      </w:pPr>
+      <w:rPr>
+        <w:rFonts w:ascii="Wingdings" w:hAnsi="Wingdings" w:hint="default"/>
+      </w:rPr>
+    </w:lvl>
+    <w:lvl w:ilvl="6" w:tplc="04190001" w:tentative="1">
+      <w:start w:val="1"/>
+      <w:numFmt w:val="bullet"/>
+      <w:lvlText w:val=""/>
+      <w:lvlJc w:val="left"/>
+      <w:pPr>
+        <w:ind w:left="5040" w:hanging="360"/>
+      </w:pPr>
+      <w:rPr>
+        <w:rFonts w:ascii="Symbol" w:hAnsi="Symbol" w:hint="default"/>
+      </w:rPr>
+    </w:lvl>
+    <w:lvl w:ilvl="7" w:tplc="04190003" w:tentative="1">
+      <w:start w:val="1"/>
+      <w:numFmt w:val="bullet"/>
+      <w:lvlText w:val="o"/>
+      <w:lvlJc w:val="left"/>
+      <w:pPr>
+        <w:ind w:left="5760" w:hanging="360"/>
+      </w:pPr>
+      <w:rPr>
+        <w:rFonts w:ascii="Courier New" w:hAnsi="Courier New" w:cs="Courier New" w:hint="default"/>
+      </w:rPr>
+    </w:lvl>
+    <w:lvl w:ilvl="8" w:tplc="04190005" w:tentative="1">
+      <w:start w:val="1"/>
+      <w:numFmt w:val="bullet"/>
+      <w:lvlText w:val=""/>
+      <w:lvlJc w:val="left"/>
+      <w:pPr>
+        <w:ind w:left="6480" w:hanging="360"/>
+      </w:pPr>
+      <w:rPr>
+        <w:rFonts w:ascii="Wingdings" w:hAnsi="Wingdings" w:hint="default"/>
+      </w:rPr>
+    </w:lvl>
+  </w:abstractNum>
+  <w:abstractNum w:abstractNumId="1" w15:restartNumberingAfterBreak="0">
+    <w:nsid w:val="503967A7"/>
+    <w:multiLevelType w:val="hybridMultilevel"/>
+    <w:tmpl w:val="8A16D910"/>
+    <w:lvl w:ilvl="0" w:tplc="04190001">
+      <w:start w:val="1"/>
+      <w:numFmt w:val="bullet"/>
+      <w:lvlText w:val=""/>
+      <w:lvlJc w:val="left"/>
+      <w:pPr>
+        <w:ind w:left="720" w:hanging="360"/>
+      </w:pPr>
+      <w:rPr>
+        <w:rFonts w:ascii="Symbol" w:hAnsi="Symbol" w:hint="default"/>
+      </w:rPr>
+    </w:lvl>
+    <w:lvl w:ilvl="1" w:tplc="04190003" w:tentative="1">
+      <w:start w:val="1"/>
+      <w:numFmt w:val="bullet"/>
+      <w:lvlText w:val="o"/>
+      <w:lvlJc w:val="left"/>
+      <w:pPr>
+        <w:ind w:left="1440" w:hanging="360"/>
+      </w:pPr>
+      <w:rPr>
+        <w:rFonts w:ascii="Courier New" w:hAnsi="Courier New" w:cs="Courier New" w:hint="default"/>
+      </w:rPr>
+    </w:lvl>
+    <w:lvl w:ilvl="2" w:tplc="04190005" w:tentative="1">
+      <w:start w:val="1"/>
+      <w:numFmt w:val="bullet"/>
+      <w:lvlText w:val=""/>
+      <w:lvlJc w:val="left"/>
+      <w:pPr>
+        <w:ind w:left="2160" w:hanging="360"/>
+      </w:pPr>
+      <w:rPr>
+        <w:rFonts w:ascii="Wingdings" w:hAnsi="Wingdings" w:hint="default"/>
+      </w:rPr>
+    </w:lvl>
+    <w:lvl w:ilvl="3" w:tplc="04190001" w:tentative="1">
+      <w:start w:val="1"/>
+      <w:numFmt w:val="bullet"/>
+      <w:lvlText w:val=""/>
+      <w:lvlJc w:val="left"/>
+      <w:pPr>
+        <w:ind w:left="2880" w:hanging="360"/>
+      </w:pPr>
+      <w:rPr>
+        <w:rFonts w:ascii="Symbol" w:hAnsi="Symbol" w:hint="default"/>
+      </w:rPr>
+    </w:lvl>
+    <w:lvl w:ilvl="4" w:tplc="04190003" w:tentative="1">
+      <w:start w:val="1"/>
+      <w:numFmt w:val="bullet"/>
+      <w:lvlText w:val="o"/>
+      <w:lvlJc w:val="left"/>
+      <w:pPr>
+        <w:ind w:left="3600" w:hanging="360"/>
+      </w:pPr>
+      <w:rPr>
+        <w:rFonts w:ascii="Courier New" w:hAnsi="Courier New" w:cs="Courier New" w:hint="default"/>
+      </w:rPr>
+    </w:lvl>
+    <w:lvl w:ilvl="5" w:tplc="04190005" w:tentative="1">
+      <w:start w:val="1"/>
+      <w:numFmt w:val="bullet"/>
+      <w:lvlText w:val=""/>
+      <w:lvlJc w:val="left"/>
+      <w:pPr>
+        <w:ind w:left="4320" w:hanging="360"/>
+      </w:pPr>
+      <w:rPr>
+        <w:rFonts w:ascii="Wingdings" w:hAnsi="Wingdings" w:hint="default"/>
+      </w:rPr>
+    </w:lvl>
+    <w:lvl w:ilvl="6" w:tplc="04190001" w:tentative="1">
+      <w:start w:val="1"/>
+      <w:numFmt w:val="bullet"/>
+      <w:lvlText w:val=""/>
+      <w:lvlJc w:val="left"/>
+      <w:pPr>
+        <w:ind w:left="5040" w:hanging="360"/>
+      </w:pPr>
+      <w:rPr>
+        <w:rFonts w:ascii="Symbol" w:hAnsi="Symbol" w:hint="default"/>
+      </w:rPr>
+    </w:lvl>
+    <w:lvl w:ilvl="7" w:tplc="04190003" w:tentative="1">
+      <w:start w:val="1"/>
+      <w:numFmt w:val="bullet"/>
+      <w:lvlText w:val="o"/>
+      <w:lvlJc w:val="left"/>
+      <w:pPr>
+        <w:ind w:left="5760" w:hanging="360"/>
+      </w:pPr>
+      <w:rPr>
+        <w:rFonts w:ascii="Courier New" w:hAnsi="Courier New" w:cs="Courier New" w:hint="default"/>
+      </w:rPr>
+    </w:lvl>
+    <w:lvl w:ilvl="8" w:tplc="04190005" w:tentative="1">
+      <w:start w:val="1"/>
+      <w:numFmt w:val="bullet"/>
+      <w:lvlText w:val=""/>
+      <w:lvlJc w:val="left"/>
+      <w:pPr>
+        <w:ind w:left="6480" w:hanging="360"/>
+      </w:pPr>
+      <w:rPr>
+        <w:rFonts w:ascii="Wingdings" w:hAnsi="Wingdings" w:hint="default"/>
+      </w:rPr>
+    </w:lvl>
+  </w:abstractNum>
+  <w:abstractNum w:abstractNumId="2" w15:restartNumberingAfterBreak="0">
+    <w:nsid w:val="591D090A"/>
+    <w:multiLevelType w:val="hybridMultilevel"/>
+    <w:tmpl w:val="CCB25FD4"/>
+    <w:lvl w:ilvl="0" w:tplc="0419000B">
+      <w:start w:val="1"/>
+      <w:numFmt w:val="bullet"/>
+      <w:lvlText w:val=""/>
+      <w:lvlJc w:val="left"/>
+      <w:pPr>
+        <w:ind w:left="720" w:hanging="360"/>
+      </w:pPr>
+      <w:rPr>
+        <w:rFonts w:ascii="Wingdings" w:hAnsi="Wingdings" w:hint="default"/>
+      </w:rPr>
+    </w:lvl>
+    <w:lvl w:ilvl="1" w:tplc="04190003">
+      <w:start w:val="1"/>
+      <w:numFmt w:val="bullet"/>
+      <w:lvlText w:val="o"/>
+      <w:lvlJc w:val="left"/>
+      <w:pPr>
+        <w:ind w:left="1440" w:hanging="360"/>
+      </w:pPr>
+      <w:rPr>
+        <w:rFonts w:ascii="Courier New" w:hAnsi="Courier New" w:cs="Courier New" w:hint="default"/>
+      </w:rPr>
+    </w:lvl>
+    <w:lvl w:ilvl="2" w:tplc="04190005" w:tentative="1">
+      <w:start w:val="1"/>
+      <w:numFmt w:val="bullet"/>
+      <w:lvlText w:val=""/>
+      <w:lvlJc w:val="left"/>
+      <w:pPr>
+        <w:ind w:left="2160" w:hanging="360"/>
+      </w:pPr>
+      <w:rPr>
+        <w:rFonts w:ascii="Wingdings" w:hAnsi="Wingdings" w:hint="default"/>
+      </w:rPr>
+    </w:lvl>
+    <w:lvl w:ilvl="3" w:tplc="04190001" w:tentative="1">
+      <w:start w:val="1"/>
+      <w:numFmt w:val="bullet"/>
+      <w:lvlText w:val=""/>
+      <w:lvlJc w:val="left"/>
+      <w:pPr>
+        <w:ind w:left="2880" w:hanging="360"/>
+      </w:pPr>
+      <w:rPr>
+        <w:rFonts w:ascii="Symbol" w:hAnsi="Symbol" w:hint="default"/>
+      </w:rPr>
+    </w:lvl>
+    <w:lvl w:ilvl="4" w:tplc="04190003" w:tentative="1">
+      <w:start w:val="1"/>
+      <w:numFmt w:val="bullet"/>
+      <w:lvlText w:val="o"/>
+      <w:lvlJc w:val="left"/>
+      <w:pPr>
+        <w:ind w:left="3600" w:hanging="360"/>
+      </w:pPr>
+      <w:rPr>
+        <w:rFonts w:ascii="Courier New" w:hAnsi="Courier New" w:cs="Courier New" w:hint="default"/>
+      </w:rPr>
+    </w:lvl>
+    <w:lvl w:ilvl="5" w:tplc="04190005" w:tentative="1">
+      <w:start w:val="1"/>
+      <w:numFmt w:val="bullet"/>
+      <w:lvlText w:val=""/>
+      <w:lvlJc w:val="left"/>
+      <w:pPr>
+        <w:ind w:left="4320" w:hanging="360"/>
+      </w:pPr>
+      <w:rPr>
+        <w:rFonts w:ascii="Wingdings" w:hAnsi="Wingdings" w:hint="default"/>
+      </w:rPr>
+    </w:lvl>
+    <w:lvl w:ilvl="6" w:tplc="04190001" w:tentative="1">
+      <w:start w:val="1"/>
+      <w:numFmt w:val="bullet"/>
+      <w:lvlText w:val=""/>
+      <w:lvlJc w:val="left"/>
+      <w:pPr>
+        <w:ind w:left="5040" w:hanging="360"/>
+      </w:pPr>
+      <w:rPr>
+        <w:rFonts w:ascii="Symbol" w:hAnsi="Symbol" w:hint="default"/>
+      </w:rPr>
+    </w:lvl>
+    <w:lvl w:ilvl="7" w:tplc="04190003" w:tentative="1">
+      <w:start w:val="1"/>
+      <w:numFmt w:val="bullet"/>
+      <w:lvlText w:val="o"/>
+      <w:lvlJc w:val="left"/>
+      <w:pPr>
+        <w:ind w:left="5760" w:hanging="360"/>
+      </w:pPr>
+      <w:rPr>
+        <w:rFonts w:ascii="Courier New" w:hAnsi="Courier New" w:cs="Courier New" w:hint="default"/>
+      </w:rPr>
+    </w:lvl>
+    <w:lvl w:ilvl="8" w:tplc="04190005" w:tentative="1">
+      <w:start w:val="1"/>
+      <w:numFmt w:val="bullet"/>
+      <w:lvlText w:val=""/>
+      <w:lvlJc w:val="left"/>
+      <w:pPr>
+        <w:ind w:left="6480" w:hanging="360"/>
+      </w:pPr>
+      <w:rPr>
+        <w:rFonts w:ascii="Wingdings" w:hAnsi="Wingdings" w:hint="default"/>
+      </w:rPr>
+    </w:lvl>
+  </w:abstractNum>
+  <w:abstractNum w:abstractNumId="3" w15:restartNumberingAfterBreak="0">
+    <w:nsid w:val="79CC4EF7"/>
+    <w:multiLevelType w:val="hybridMultilevel"/>
+    <w:tmpl w:val="61603F9A"/>
+    <w:lvl w:ilvl="0" w:tplc="04190001">
+      <w:start w:val="1"/>
+      <w:numFmt w:val="bullet"/>
+      <w:lvlText w:val=""/>
+      <w:lvlJc w:val="left"/>
+      <w:pPr>
+        <w:ind w:left="720" w:hanging="360"/>
+      </w:pPr>
+      <w:rPr>
+        <w:rFonts w:ascii="Symbol" w:hAnsi="Symbol" w:hint="default"/>
+      </w:rPr>
+    </w:lvl>
+    <w:lvl w:ilvl="1" w:tplc="04190003" w:tentative="1">
+      <w:start w:val="1"/>
+      <w:numFmt w:val="bullet"/>
+      <w:lvlText w:val="o"/>
+      <w:lvlJc w:val="left"/>
+      <w:pPr>
+        <w:ind w:left="1440" w:hanging="360"/>
+      </w:pPr>
+      <w:rPr>
+        <w:rFonts w:ascii="Courier New" w:hAnsi="Courier New" w:cs="Courier New" w:hint="default"/>
+      </w:rPr>
+    </w:lvl>
+    <w:lvl w:ilvl="2" w:tplc="04190005" w:tentative="1">
+      <w:start w:val="1"/>
+      <w:numFmt w:val="bullet"/>
+      <w:lvlText w:val=""/>
+      <w:lvlJc w:val="left"/>
+      <w:pPr>
+        <w:ind w:left="2160" w:hanging="360"/>
+      </w:pPr>
+      <w:rPr>
+        <w:rFonts w:ascii="Wingdings" w:hAnsi="Wingdings" w:hint="default"/>
+      </w:rPr>
+    </w:lvl>
+    <w:lvl w:ilvl="3" w:tplc="04190001" w:tentative="1">
+      <w:start w:val="1"/>
+      <w:numFmt w:val="bullet"/>
+      <w:lvlText w:val=""/>
+      <w:lvlJc w:val="left"/>
+      <w:pPr>
+        <w:ind w:left="2880" w:hanging="360"/>
+      </w:pPr>
+      <w:rPr>
+        <w:rFonts w:ascii="Symbol" w:hAnsi="Symbol" w:hint="default"/>
+      </w:rPr>
+    </w:lvl>
+    <w:lvl w:ilvl="4" w:tplc="04190003" w:tentative="1">
+      <w:start w:val="1"/>
+      <w:numFmt w:val="bullet"/>
+      <w:lvlText w:val="o"/>
+      <w:lvlJc w:val="left"/>
+      <w:pPr>
+        <w:ind w:left="3600" w:hanging="360"/>
+      </w:pPr>
+      <w:rPr>
+        <w:rFonts w:ascii="Courier New" w:hAnsi="Courier New" w:cs="Courier New" w:hint="default"/>
+      </w:rPr>
+    </w:lvl>
+    <w:lvl w:ilvl="5" w:tplc="04190005" w:tentative="1">
+      <w:start w:val="1"/>
+      <w:numFmt w:val="bullet"/>
+      <w:lvlText w:val=""/>
+      <w:lvlJc w:val="left"/>
+      <w:pPr>
+        <w:ind w:left="4320" w:hanging="360"/>
+      </w:pPr>
+      <w:rPr>
+        <w:rFonts w:ascii="Wingdings" w:hAnsi="Wingdings" w:hint="default"/>
+      </w:rPr>
+    </w:lvl>
+    <w:lvl w:ilvl="6" w:tplc="04190001" w:tentative="1">
+      <w:start w:val="1"/>
+      <w:numFmt w:val="bullet"/>
+      <w:lvlText w:val=""/>
+      <w:lvlJc w:val="left"/>
+      <w:pPr>
+        <w:ind w:left="5040" w:hanging="360"/>
+      </w:pPr>
+      <w:rPr>
+        <w:rFonts w:ascii="Symbol" w:hAnsi="Symbol" w:hint="default"/>
+      </w:rPr>
+    </w:lvl>
+    <w:lvl w:ilvl="7" w:tplc="04190003" w:tentative="1">
+      <w:start w:val="1"/>
+      <w:numFmt w:val="bullet"/>
+      <w:lvlText w:val="o"/>
+      <w:lvlJc w:val="left"/>
+      <w:pPr>
+        <w:ind w:left="5760" w:hanging="360"/>
+      </w:pPr>
+      <w:rPr>
+        <w:rFonts w:ascii="Courier New" w:hAnsi="Courier New" w:cs="Courier New" w:hint="default"/>
+      </w:rPr>
+    </w:lvl>
+    <w:lvl w:ilvl="8" w:tplc="04190005" w:tentative="1">
+      <w:start w:val="1"/>
+      <w:numFmt w:val="bullet"/>
+      <w:lvlText w:val=""/>
+      <w:lvlJc w:val="left"/>
+      <w:pPr>
+        <w:ind w:left="6480" w:hanging="360"/>
+      </w:pPr>
+      <w:rPr>
+        <w:rFonts w:ascii="Wingdings" w:hAnsi="Wingdings" w:hint="default"/>
+      </w:rPr>
+    </w:lvl>
+  </w:abstractNum>
+  <w:abstractNum w:abstractNumId="4" w15:restartNumberingAfterBreak="0">
+    <w:nsid w:val="138D6FB7"/>
+    <w:multiLevelType w:val="hybridMultilevel"/>
+    <w:tmpl w:val="61603F9A"/>
+    <w:lvl w:ilvl="0" w:tplc="04190001">
+      <w:start w:val="1"/>
+      <w:numFmt w:val="bullet"/>
+      <w:lvlText w:val=""/>
+      <w:lvlJc w:val="left"/>
+      <w:pPr>
+        <w:ind w:left="720" w:hanging="360"/>
+      </w:pPr>
+      <w:rPr>
+        <w:rFonts w:ascii="Symbol" w:hAnsi="Symbol" w:hint="default"/>
+      </w:rPr>
+    </w:lvl>
+    <w:lvl w:ilvl="1" w:tplc="04190003" w:tentative="1">
       <w:start w:val="1"/>
       <w:numFmt w:val="bullet"/>
       <w:lvlText w:val="o"/>
@@ -443,7 +981,19 @@
     </w:lvl>
   </w:abstractNum>
   <w:num w:numId="1">
+    <w:abstractNumId w:val="1"/>
+  </w:num>
+  <w:num w:numId="2">
     <w:abstractNumId w:val="0"/>
+  </w:num>
+  <w:num w:numId="3">
+    <w:abstractNumId w:val="2"/>
+  </w:num>
+  <w:num w:numId="4">
+    <w:abstractNumId w:val="3"/>
+  </w:num>
+  <w:num w:numId="5">
+    <w:abstractNumId w:val="4"/>
   </w:num>
 </w:numbering>
 </file>
@@ -870,59 +1420,69 @@
     <w:unhideWhenUsed/>
   </w:style>
   <w:style w:type="paragraph" w:styleId="a3">
+    <w:name w:val="header"/>
+    <w:basedOn w:val="a"/>
+    <w:link w:val="a4"/>
+    <w:uiPriority w:val="99"/>
+    <w:unhideWhenUsed/>
+    <w:rsid w:val="00DA2F51"/>
+    <w:pPr>
+      <w:tabs>
+        <w:tab w:val="center" w:pos="4677"/>
+        <w:tab w:val="right" w:pos="9355"/>
+      </w:tabs>
+      <w:spacing w:after="0" w:line="240" w:lineRule="auto"/>
+    </w:pPr>
+  </w:style>
+  <w:style w:type="character" w:customStyle="1" w:styleId="a4">
+    <w:name w:val="Верхний колонтитул Знак"/>
+    <w:basedOn w:val="a0"/>
+    <w:link w:val="a3"/>
+    <w:uiPriority w:val="99"/>
+    <w:rsid w:val="00DA2F51"/>
+  </w:style>
+  <w:style w:type="paragraph" w:styleId="a5">
+    <w:name w:val="footer"/>
+    <w:basedOn w:val="a"/>
+    <w:link w:val="a6"/>
+    <w:uiPriority w:val="99"/>
+    <w:unhideWhenUsed/>
+    <w:rsid w:val="00DA2F51"/>
+    <w:pPr>
+      <w:tabs>
+        <w:tab w:val="center" w:pos="4677"/>
+        <w:tab w:val="right" w:pos="9355"/>
+      </w:tabs>
+      <w:spacing w:after="0" w:line="240" w:lineRule="auto"/>
+    </w:pPr>
+  </w:style>
+  <w:style w:type="character" w:customStyle="1" w:styleId="a6">
+    <w:name w:val="Нижний колонтитул Знак"/>
+    <w:basedOn w:val="a0"/>
+    <w:link w:val="a5"/>
+    <w:uiPriority w:val="99"/>
+    <w:rsid w:val="00DA2F51"/>
+  </w:style>
+  <w:style w:type="character" w:styleId="a7">
+    <w:name w:val="Placeholder Text"/>
+    <w:basedOn w:val="a0"/>
+    <w:uiPriority w:val="99"/>
+    <w:semiHidden/>
+    <w:rsid w:val="00DA2F51"/>
+    <w:rPr>
+      <w:color w:val="808080"/>
+    </w:rPr>
+  </w:style>
+  <w:style w:type="paragraph" w:styleId="a8">
     <w:name w:val="List Paragraph"/>
     <w:basedOn w:val="a"/>
     <w:uiPriority w:val="34"/>
     <w:qFormat/>
-    <w:rsid w:val="00ED33CA"/>
+    <w:rsid w:val="00292C66"/>
     <w:pPr>
       <w:ind w:left="720"/>
       <w:contextualSpacing/>
     </w:pPr>
-  </w:style>
-  <w:style w:type="character" w:styleId="a4">
-    <w:name w:val="Placeholder Text"/>
-    <w:basedOn w:val="a0"/>
-    <w:uiPriority w:val="99"/>
-    <w:semiHidden/>
-    <w:rsid w:val="00ED33CA"/>
-    <w:rPr>
-      <w:color w:val="808080"/>
-    </w:rPr>
-  </w:style>
-  <w:style w:type="paragraph" w:styleId="a5">
-    <w:name w:val="Title"/>
-    <w:basedOn w:val="a"/>
-    <w:next w:val="a"/>
-    <w:link w:val="a6"/>
-    <w:uiPriority w:val="10"/>
-    <w:qFormat/>
-    <w:rsid w:val="00F10C56"/>
-    <w:pPr>
-      <w:spacing w:after="0" w:line="240" w:lineRule="auto"/>
-      <w:contextualSpacing/>
-    </w:pPr>
-    <w:rPr>
-      <w:rFonts w:asciiTheme="majorHAnsi" w:eastAsiaTheme="majorEastAsia" w:hAnsiTheme="majorHAnsi" w:cstheme="majorBidi"/>
-      <w:spacing w:val="-10"/>
-      <w:kern w:val="28"/>
-      <w:sz w:val="56"/>
-      <w:szCs w:val="56"/>
-    </w:rPr>
-  </w:style>
-  <w:style w:type="character" w:customStyle="1" w:styleId="a6">
-    <w:name w:val="Название Знак"/>
-    <w:basedOn w:val="a0"/>
-    <w:link w:val="a5"/>
-    <w:uiPriority w:val="10"/>
-    <w:rsid w:val="00F10C56"/>
-    <w:rPr>
-      <w:rFonts w:asciiTheme="majorHAnsi" w:eastAsiaTheme="majorEastAsia" w:hAnsiTheme="majorHAnsi" w:cstheme="majorBidi"/>
-      <w:spacing w:val="-10"/>
-      <w:kern w:val="28"/>
-      <w:sz w:val="56"/>
-      <w:szCs w:val="56"/>
-    </w:rPr>
   </w:style>
 </w:styles>
 </file>
@@ -943,7 +1503,7 @@
         <w:behaviors>
           <w:behavior w:val="content"/>
         </w:behaviors>
-        <w:guid w:val="{F85D73C0-2150-4664-8D3B-037E907FDD0D}"/>
+        <w:guid w:val="{8151C072-95FB-4D06-A35D-1F6D88BCD7DD}"/>
       </w:docPartPr>
       <w:docPartBody>
         <w:p>
@@ -1021,15 +1581,12 @@
     <w:compatSetting w:name="differentiateMultirowTableHeaders" w:uri="http://schemas.microsoft.com/office/word" w:val="1"/>
   </w:compat>
   <w:rsids>
-    <w:rsidRoot w:val="00D515BF"/>
-    <w:rsid w:val="002840FE"/>
-    <w:rsid w:val="006A5DA9"/>
-    <w:rsid w:val="00772943"/>
-    <w:rsid w:val="00C61927"/>
-    <w:rsid w:val="00D319F0"/>
-    <w:rsid w:val="00D515BF"/>
-    <w:rsid w:val="00DD32A5"/>
-    <w:rsid w:val="00F7344F"/>
+    <w:rsidRoot w:val="00E26896"/>
+    <w:rsid w:val="00A04F25"/>
+    <w:rsid w:val="00B577B5"/>
+    <w:rsid w:val="00D91A18"/>
+    <w:rsid w:val="00E26896"/>
+    <w:rsid w:val="00EF35B3"/>
   </w:rsids>
   <m:mathPr>
     <m:mathFont m:val="Cambria Math"/>
@@ -1478,7 +2035,7 @@
     <w:basedOn w:val="a0"/>
     <w:uiPriority w:val="99"/>
     <w:semiHidden/>
-    <w:rsid w:val="00D515BF"/>
+    <w:rsid w:val="00E26896"/>
     <w:rPr>
       <w:color w:val="808080"/>
     </w:rPr>
@@ -1753,16 +2310,4 @@
     </a:ext>
   </a:extLst>
 </a:theme>
-</file>
-
-<file path=customXml/item1.xml><?xml version="1.0" encoding="utf-8"?>
-<b:Sources xmlns:b="http://schemas.openxmlformats.org/officeDocument/2006/bibliography" xmlns="http://schemas.openxmlformats.org/officeDocument/2006/bibliography" SelectedStyle="\APASixthEditionOfficeOnline.xsl" StyleName="APA" Version="6"/>
-</file>
-
-<file path=customXml/itemProps1.xml><?xml version="1.0" encoding="utf-8"?>
-<ds:datastoreItem xmlns:ds="http://schemas.openxmlformats.org/officeDocument/2006/customXml" ds:itemID="{AD62E0E6-3C87-443D-BFC2-F16121662508}">
-  <ds:schemaRefs>
-    <ds:schemaRef ds:uri="http://schemas.openxmlformats.org/officeDocument/2006/bibliography"/>
-  </ds:schemaRefs>
-</ds:datastoreItem>
 </file>
</xml_diff>